<commit_message>
added system of metrics and monitoring
</commit_message>
<xml_diff>
--- a/description of project/описание сервиса по получению курсов валют.docx
+++ b/description of project/описание сервиса по получению курсов валют.docx
@@ -51,277 +51,361 @@
         <w:t>-</w:t>
       </w:r>
       <w:r>
-        <w:t>сервисов).</w:t>
-      </w:r>
-    </w:p>
-    <w:p>
-      <w:r>
-        <w:t>В проекте также использовалось</w:t>
-      </w:r>
-      <w:r>
-        <w:t>:</w:t>
-      </w:r>
-    </w:p>
-    <w:p>
-      <w:r>
-        <w:t>1)</w:t>
-      </w:r>
-      <w:r>
-        <w:t xml:space="preserve"> реактивное программирование с использованием </w:t>
-      </w:r>
-      <w:r>
-        <w:rPr>
-          <w:lang w:val="en-US"/>
-        </w:rPr>
-        <w:t>web</w:t>
-      </w:r>
-      <w:r>
-        <w:t xml:space="preserve"> </w:t>
-      </w:r>
-      <w:r>
-        <w:rPr>
-          <w:lang w:val="en-US"/>
-        </w:rPr>
-        <w:t>flux</w:t>
-      </w:r>
-      <w:r>
-        <w:t xml:space="preserve"> </w:t>
-      </w:r>
-      <w:r>
-        <w:t>при отправки асинхрон</w:t>
-      </w:r>
-      <w:r>
-        <w:t>ных запросов.</w:t>
-      </w:r>
-    </w:p>
-    <w:p>
-      <w:r>
-        <w:t xml:space="preserve">2) </w:t>
-      </w:r>
-      <w:r>
-        <w:t xml:space="preserve">брокера сообщений </w:t>
-      </w:r>
-      <w:r>
-        <w:rPr>
-          <w:lang w:val="en-US"/>
-        </w:rPr>
-        <w:t>Kafka</w:t>
-      </w:r>
-      <w:r>
-        <w:t xml:space="preserve"> и его топики</w:t>
-      </w:r>
-      <w:r>
-        <w:t>, для передачи запросов</w:t>
-      </w:r>
-      <w:r>
-        <w:t xml:space="preserve"> и получения ответов</w:t>
+        <w:t>сервисов</w:t>
+      </w:r>
+      <w:r>
+        <w:t>, и системой их мониторинга при помощи</w:t>
       </w:r>
       <w:r>
         <w:t xml:space="preserve"> </w:t>
       </w:r>
       <w:proofErr w:type="gramStart"/>
       <w:r>
-        <w:t xml:space="preserve">внутри </w:t>
-      </w:r>
-      <w:r>
-        <w:t xml:space="preserve"> </w:t>
-      </w:r>
-      <w:r>
-        <w:t>кластера</w:t>
+        <w:rPr>
+          <w:lang w:val="en-US"/>
+        </w:rPr>
+        <w:t>Actuator</w:t>
+      </w:r>
+      <w:r>
+        <w:t xml:space="preserve">, </w:t>
+      </w:r>
+      <w:r>
+        <w:t xml:space="preserve"> </w:t>
+      </w:r>
+      <w:r>
+        <w:rPr>
+          <w:lang w:val="en-US"/>
+        </w:rPr>
+        <w:t>Prometheus</w:t>
       </w:r>
       <w:proofErr w:type="gramEnd"/>
       <w:r>
-        <w:t xml:space="preserve"> микро</w:t>
-      </w:r>
-      <w:r>
-        <w:t>-сервисов</w:t>
-      </w:r>
-    </w:p>
-    <w:p>
-      <w:r>
-        <w:t xml:space="preserve">3) </w:t>
-      </w:r>
-      <w:r>
-        <w:t xml:space="preserve"> стороннего </w:t>
-      </w:r>
-      <w:r>
-        <w:rPr>
-          <w:lang w:val="en-US"/>
-        </w:rPr>
-        <w:t>API</w:t>
-      </w:r>
-      <w:r>
-        <w:t xml:space="preserve"> </w:t>
-      </w:r>
-      <w:r>
-        <w:t>(</w:t>
-      </w:r>
-      <w:r>
-        <w:t>сайта с которого получаем реальные данные по курсам валют)</w:t>
-      </w:r>
-    </w:p>
-    <w:p>
-      <w:r>
-        <w:t>4) база</w:t>
-      </w:r>
-      <w:r>
-        <w:t xml:space="preserve"> данных </w:t>
-      </w:r>
-      <w:r>
-        <w:rPr>
-          <w:lang w:val="en-US"/>
-        </w:rPr>
-        <w:t>MongoDB</w:t>
-      </w:r>
-      <w:r>
-        <w:t xml:space="preserve"> </w:t>
-      </w:r>
-      <w:r>
-        <w:t xml:space="preserve">для хранения </w:t>
-      </w:r>
-      <w:proofErr w:type="spellStart"/>
-      <w:r>
-        <w:rPr>
-          <w:lang w:val="en-US"/>
-        </w:rPr>
-        <w:t>requestId</w:t>
-      </w:r>
-      <w:proofErr w:type="spellEnd"/>
-      <w:r>
-        <w:t xml:space="preserve"> </w:t>
-      </w:r>
-      <w:r>
-        <w:t xml:space="preserve">для анализа </w:t>
-      </w:r>
-      <w:proofErr w:type="spellStart"/>
-      <w:r>
-        <w:t>дублирующихся</w:t>
-      </w:r>
-      <w:proofErr w:type="spellEnd"/>
-      <w:r>
-        <w:t xml:space="preserve"> запросов</w:t>
-      </w:r>
-    </w:p>
-    <w:p>
-      <w:r>
-        <w:t xml:space="preserve">5) </w:t>
-      </w:r>
-      <w:r>
-        <w:t xml:space="preserve">база </w:t>
-      </w:r>
-      <w:proofErr w:type="gramStart"/>
-      <w:r>
-        <w:t>данных</w:t>
-      </w:r>
-      <w:r>
-        <w:t xml:space="preserve"> </w:t>
-      </w:r>
-      <w:r>
-        <w:t xml:space="preserve"> </w:t>
-      </w:r>
-      <w:r>
-        <w:rPr>
-          <w:lang w:val="en-US"/>
-        </w:rPr>
-        <w:t>PostgreSQL</w:t>
-      </w:r>
-      <w:proofErr w:type="gramEnd"/>
-      <w:r>
-        <w:t xml:space="preserve"> для</w:t>
-      </w:r>
-      <w:r>
-        <w:t xml:space="preserve"> </w:t>
-      </w:r>
-      <w:r>
-        <w:t xml:space="preserve">получения данных </w:t>
-      </w:r>
-      <w:r>
-        <w:t xml:space="preserve">на часто задаваемые запросы, что бы уменьшить нагрузку на стороннее </w:t>
-      </w:r>
-      <w:r>
-        <w:rPr>
-          <w:lang w:val="en-US"/>
-        </w:rPr>
-        <w:t>API</w:t>
-      </w:r>
-      <w:r>
-        <w:t>.</w:t>
-      </w:r>
-      <w:r>
-        <w:t xml:space="preserve">  </w:t>
-      </w:r>
-    </w:p>
-    <w:p>
-      <w:r>
-        <w:t xml:space="preserve">6) </w:t>
-      </w:r>
-      <w:proofErr w:type="gramStart"/>
-      <w:r>
-        <w:rPr>
-          <w:lang w:val="en-US"/>
-        </w:rPr>
-        <w:t>React</w:t>
-      </w:r>
-      <w:r>
-        <w:t xml:space="preserve"> </w:t>
-      </w:r>
-      <w:r>
-        <w:t xml:space="preserve"> -</w:t>
-      </w:r>
-      <w:proofErr w:type="gramEnd"/>
-      <w:r>
-        <w:t xml:space="preserve"> для написания сайта пользователя для получения курсов валют</w:t>
-      </w:r>
-    </w:p>
-    <w:p>
-      <w:r>
-        <w:t xml:space="preserve">7) </w:t>
-      </w:r>
-      <w:r>
-        <w:rPr>
-          <w:lang w:val="en-US"/>
-        </w:rPr>
-        <w:t>Swagger</w:t>
-      </w:r>
-      <w:r>
-        <w:t xml:space="preserve"> </w:t>
-      </w:r>
-      <w:r>
-        <w:t xml:space="preserve">для описания </w:t>
-      </w:r>
-      <w:proofErr w:type="spellStart"/>
-      <w:r>
-        <w:t>эндпоинтов</w:t>
-      </w:r>
-      <w:proofErr w:type="spellEnd"/>
-    </w:p>
-    <w:p>
-      <w:r>
-        <w:t xml:space="preserve">8) файл </w:t>
-      </w:r>
-      <w:r>
-        <w:rPr>
-          <w:lang w:val="en-US"/>
-        </w:rPr>
-        <w:t>README</w:t>
-      </w:r>
-      <w:r>
-        <w:t>.</w:t>
-      </w:r>
-      <w:r>
-        <w:rPr>
-          <w:lang w:val="en-US"/>
-        </w:rPr>
-        <w:t>md</w:t>
-      </w:r>
-      <w:r>
-        <w:t xml:space="preserve"> </w:t>
-      </w:r>
-      <w:r>
-        <w:t>для описания каждого микросервиса</w:t>
+        <w:t xml:space="preserve">, </w:t>
+      </w:r>
+      <w:proofErr w:type="spellStart"/>
+      <w:r>
+        <w:rPr>
+          <w:lang w:val="en-US"/>
+        </w:rPr>
+        <w:t>Grafana</w:t>
+      </w:r>
+      <w:proofErr w:type="spellEnd"/>
+      <w:r>
+        <w:t xml:space="preserve">, </w:t>
+      </w:r>
+      <w:r>
+        <w:rPr>
+          <w:lang w:val="en-US"/>
+        </w:rPr>
+        <w:t>Eureka</w:t>
+      </w:r>
+      <w:r>
+        <w:t>-</w:t>
+      </w:r>
+      <w:r>
+        <w:rPr>
+          <w:lang w:val="en-US"/>
+        </w:rPr>
+        <w:t>server</w:t>
+      </w:r>
+      <w:r>
+        <w:t xml:space="preserve"> и </w:t>
+      </w:r>
+      <w:r>
+        <w:rPr>
+          <w:lang w:val="en-US"/>
+        </w:rPr>
+        <w:t>Eureka</w:t>
+      </w:r>
+      <w:r>
+        <w:t>-</w:t>
+      </w:r>
+      <w:r>
+        <w:rPr>
+          <w:lang w:val="en-US"/>
+        </w:rPr>
+        <w:t>client</w:t>
+      </w:r>
+      <w:r>
+        <w:t>).</w:t>
       </w:r>
       <w:bookmarkStart w:id="0" w:name="_GoBack"/>
       <w:bookmarkEnd w:id="0"/>
+    </w:p>
+    <w:p>
+      <w:r>
+        <w:t>В проекте также использовалось</w:t>
+      </w:r>
+      <w:r>
+        <w:t>:</w:t>
+      </w:r>
+    </w:p>
+    <w:p>
+      <w:r>
+        <w:t>1)</w:t>
+      </w:r>
+      <w:r>
+        <w:t xml:space="preserve"> реактивное программирование с использованием </w:t>
+      </w:r>
+      <w:r>
+        <w:rPr>
+          <w:lang w:val="en-US"/>
+        </w:rPr>
+        <w:t>web</w:t>
+      </w:r>
+      <w:r>
+        <w:t xml:space="preserve"> </w:t>
+      </w:r>
+      <w:r>
+        <w:rPr>
+          <w:lang w:val="en-US"/>
+        </w:rPr>
+        <w:t>flux</w:t>
+      </w:r>
+      <w:r>
+        <w:t xml:space="preserve"> </w:t>
+      </w:r>
+      <w:r>
+        <w:t>при отправки асинхрон</w:t>
+      </w:r>
+      <w:r>
+        <w:t>ных запросов.</w:t>
+      </w:r>
+    </w:p>
+    <w:p>
+      <w:r>
+        <w:t xml:space="preserve">2) </w:t>
+      </w:r>
+      <w:r>
+        <w:t>брокер</w:t>
+      </w:r>
+      <w:r>
+        <w:t xml:space="preserve"> сообщений </w:t>
+      </w:r>
+      <w:r>
+        <w:rPr>
+          <w:lang w:val="en-US"/>
+        </w:rPr>
+        <w:t>Kafka</w:t>
+      </w:r>
+      <w:r>
+        <w:t xml:space="preserve"> и его топики</w:t>
+      </w:r>
+      <w:r>
+        <w:t>, для передачи запросов</w:t>
+      </w:r>
+      <w:r>
+        <w:t xml:space="preserve"> и получения ответов</w:t>
+      </w:r>
+      <w:r>
+        <w:t xml:space="preserve"> </w:t>
+      </w:r>
+      <w:proofErr w:type="gramStart"/>
+      <w:r>
+        <w:t xml:space="preserve">внутри </w:t>
+      </w:r>
+      <w:r>
+        <w:t xml:space="preserve"> </w:t>
+      </w:r>
+      <w:r>
+        <w:t>кластера</w:t>
+      </w:r>
+      <w:proofErr w:type="gramEnd"/>
+      <w:r>
+        <w:t xml:space="preserve"> микро</w:t>
+      </w:r>
+      <w:r>
+        <w:t>-сервисов</w:t>
+      </w:r>
+    </w:p>
+    <w:p>
+      <w:r>
+        <w:t xml:space="preserve">3) </w:t>
+      </w:r>
+      <w:r>
+        <w:t xml:space="preserve"> сторонний</w:t>
+      </w:r>
+      <w:r>
+        <w:t xml:space="preserve"> </w:t>
+      </w:r>
+      <w:r>
+        <w:rPr>
+          <w:lang w:val="en-US"/>
+        </w:rPr>
+        <w:t>API</w:t>
+      </w:r>
+      <w:r>
+        <w:t xml:space="preserve"> </w:t>
+      </w:r>
+      <w:r>
+        <w:t>(</w:t>
+      </w:r>
+      <w:r>
+        <w:t>сайт</w:t>
+      </w:r>
+      <w:r>
+        <w:t xml:space="preserve"> с которого получаем реальные данные по курсам валют)</w:t>
+      </w:r>
+    </w:p>
+    <w:p>
+      <w:r>
+        <w:t>4) база</w:t>
+      </w:r>
+      <w:r>
+        <w:t xml:space="preserve"> данных </w:t>
+      </w:r>
+      <w:r>
+        <w:rPr>
+          <w:lang w:val="en-US"/>
+        </w:rPr>
+        <w:t>MongoDB</w:t>
+      </w:r>
+      <w:r>
+        <w:t xml:space="preserve"> </w:t>
+      </w:r>
+      <w:r>
+        <w:t xml:space="preserve">для хранения </w:t>
+      </w:r>
+      <w:proofErr w:type="spellStart"/>
+      <w:r>
+        <w:rPr>
+          <w:lang w:val="en-US"/>
+        </w:rPr>
+        <w:t>requestId</w:t>
+      </w:r>
+      <w:proofErr w:type="spellEnd"/>
+      <w:r>
+        <w:t xml:space="preserve"> </w:t>
+      </w:r>
+      <w:r>
+        <w:t xml:space="preserve">для анализа </w:t>
+      </w:r>
+      <w:proofErr w:type="spellStart"/>
+      <w:r>
+        <w:t>дублирующихся</w:t>
+      </w:r>
+      <w:proofErr w:type="spellEnd"/>
+      <w:r>
+        <w:t xml:space="preserve"> запросов</w:t>
+      </w:r>
+    </w:p>
+    <w:p>
+      <w:r>
+        <w:t xml:space="preserve">5) база </w:t>
+      </w:r>
+      <w:proofErr w:type="gramStart"/>
+      <w:r>
+        <w:t xml:space="preserve">данных </w:t>
+      </w:r>
+      <w:r>
+        <w:t xml:space="preserve"> </w:t>
+      </w:r>
+      <w:r>
+        <w:rPr>
+          <w:lang w:val="en-US"/>
+        </w:rPr>
+        <w:t>PostgreSQL</w:t>
+      </w:r>
+      <w:proofErr w:type="gramEnd"/>
+      <w:r>
+        <w:t xml:space="preserve"> для</w:t>
+      </w:r>
+      <w:r>
+        <w:t xml:space="preserve"> </w:t>
+      </w:r>
+      <w:r>
+        <w:t xml:space="preserve">получения данных </w:t>
+      </w:r>
+      <w:r>
+        <w:t xml:space="preserve">на часто задаваемые запросы, что бы уменьшить нагрузку на стороннее </w:t>
+      </w:r>
+      <w:r>
+        <w:rPr>
+          <w:lang w:val="en-US"/>
+        </w:rPr>
+        <w:t>API</w:t>
+      </w:r>
+      <w:r>
+        <w:t>.</w:t>
+      </w:r>
+      <w:r>
+        <w:t xml:space="preserve">  </w:t>
+      </w:r>
+    </w:p>
+    <w:p>
+      <w:r>
+        <w:t xml:space="preserve">6) </w:t>
+      </w:r>
+      <w:proofErr w:type="gramStart"/>
+      <w:r>
+        <w:rPr>
+          <w:lang w:val="en-US"/>
+        </w:rPr>
+        <w:t>React</w:t>
+      </w:r>
+      <w:r>
+        <w:t xml:space="preserve"> </w:t>
+      </w:r>
+      <w:r>
+        <w:t xml:space="preserve"> -</w:t>
+      </w:r>
+      <w:proofErr w:type="gramEnd"/>
+      <w:r>
+        <w:t xml:space="preserve"> для написания сайта пользователя для получения курсов валют</w:t>
+      </w:r>
+    </w:p>
+    <w:p>
+      <w:r>
+        <w:t xml:space="preserve">7) </w:t>
+      </w:r>
+      <w:r>
+        <w:rPr>
+          <w:lang w:val="en-US"/>
+        </w:rPr>
+        <w:t>Swagger</w:t>
+      </w:r>
+      <w:r>
+        <w:t xml:space="preserve"> </w:t>
+      </w:r>
+      <w:r>
+        <w:t xml:space="preserve">для описания </w:t>
+      </w:r>
+      <w:proofErr w:type="spellStart"/>
+      <w:r>
+        <w:t>эндпоинтов</w:t>
+      </w:r>
+      <w:proofErr w:type="spellEnd"/>
+    </w:p>
+    <w:p>
+      <w:r>
+        <w:t xml:space="preserve">8) файл </w:t>
+      </w:r>
+      <w:r>
+        <w:rPr>
+          <w:lang w:val="en-US"/>
+        </w:rPr>
+        <w:t>README</w:t>
+      </w:r>
+      <w:r>
+        <w:t>.</w:t>
+      </w:r>
+      <w:r>
+        <w:rPr>
+          <w:lang w:val="en-US"/>
+        </w:rPr>
+        <w:t>md</w:t>
+      </w:r>
+      <w:r>
+        <w:t xml:space="preserve"> </w:t>
+      </w:r>
+      <w:r>
+        <w:t xml:space="preserve">для описания каждого </w:t>
+      </w:r>
+      <w:proofErr w:type="spellStart"/>
+      <w:r>
+        <w:t>микросервиса</w:t>
+      </w:r>
+      <w:proofErr w:type="spellEnd"/>
     </w:p>
     <w:p/>
     <w:p>
@@ -948,6 +1032,119 @@
       <w:proofErr w:type="gramEnd"/>
       <w:r>
         <w:t xml:space="preserve"> на котором получают курсы валют.</w:t>
+      </w:r>
+    </w:p>
+    <w:p>
+      <w:pPr>
+        <w:pStyle w:val="a3"/>
+      </w:pPr>
+    </w:p>
+    <w:p>
+      <w:pPr>
+        <w:pStyle w:val="a3"/>
+      </w:pPr>
+      <w:r>
+        <w:t xml:space="preserve">Выполнил </w:t>
+      </w:r>
+      <w:proofErr w:type="spellStart"/>
+      <w:r>
+        <w:t>Е.В.Окишев</w:t>
+      </w:r>
+      <w:proofErr w:type="spellEnd"/>
+    </w:p>
+    <w:p>
+      <w:pPr>
+        <w:pStyle w:val="a3"/>
+      </w:pPr>
+      <w:r>
+        <w:rPr>
+          <w:lang w:val="en-US"/>
+        </w:rPr>
+        <w:t>Email</w:t>
+      </w:r>
+      <w:r>
+        <w:t xml:space="preserve">: </w:t>
+      </w:r>
+      <w:hyperlink r:id="rId12" w:history="1">
+        <w:r>
+          <w:rPr>
+            <w:rStyle w:val="a4"/>
+            <w:lang w:val="en-US"/>
+          </w:rPr>
+          <w:t>evgeni</w:t>
+        </w:r>
+        <w:r>
+          <w:rPr>
+            <w:rStyle w:val="a4"/>
+          </w:rPr>
+          <w:t>.</w:t>
+        </w:r>
+        <w:r>
+          <w:rPr>
+            <w:rStyle w:val="a4"/>
+            <w:lang w:val="en-US"/>
+          </w:rPr>
+          <w:t>ok</w:t>
+        </w:r>
+        <w:r>
+          <w:rPr>
+            <w:rStyle w:val="a4"/>
+          </w:rPr>
+          <w:t>@</w:t>
+        </w:r>
+        <w:r>
+          <w:rPr>
+            <w:rStyle w:val="a4"/>
+            <w:lang w:val="en-US"/>
+          </w:rPr>
+          <w:t>mail</w:t>
+        </w:r>
+        <w:r>
+          <w:rPr>
+            <w:rStyle w:val="a4"/>
+          </w:rPr>
+          <w:t>.</w:t>
+        </w:r>
+        <w:proofErr w:type="spellStart"/>
+        <w:r>
+          <w:rPr>
+            <w:rStyle w:val="a4"/>
+            <w:lang w:val="en-US"/>
+          </w:rPr>
+          <w:t>ru</w:t>
+        </w:r>
+        <w:proofErr w:type="spellEnd"/>
+      </w:hyperlink>
+    </w:p>
+    <w:p>
+      <w:pPr>
+        <w:pStyle w:val="a3"/>
+      </w:pPr>
+      <w:proofErr w:type="spellStart"/>
+      <w:r>
+        <w:t>моб.тел</w:t>
+      </w:r>
+      <w:proofErr w:type="spellEnd"/>
+      <w:r>
+        <w:t>: +7-928-198-06-78</w:t>
+      </w:r>
+    </w:p>
+    <w:p>
+      <w:pPr>
+        <w:pStyle w:val="a3"/>
+        <w:rPr>
+          <w:lang w:val="en-US"/>
+        </w:rPr>
+      </w:pPr>
+      <w:r>
+        <w:lastRenderedPageBreak/>
+        <w:t xml:space="preserve">телеграмм: </w:t>
+      </w:r>
+      <w:r>
+        <w:rPr>
+          <w:lang w:val="en-US"/>
+        </w:rPr>
+        <w:t>EvgeniOk14</w:t>
       </w:r>
     </w:p>
     <w:p/>
@@ -1954,7 +2151,7 @@
 </file>
 
 <file path=customXml/itemProps1.xml><?xml version="1.0" encoding="utf-8"?>
-<ds:datastoreItem xmlns:ds="http://schemas.openxmlformats.org/officeDocument/2006/customXml" ds:itemID="{E6A1BF57-DE63-4C92-B745-A9B4E0D7C286}">
+<ds:datastoreItem xmlns:ds="http://schemas.openxmlformats.org/officeDocument/2006/customXml" ds:itemID="{4D748191-63CA-4CDB-B79F-0375C0D656CB}">
   <ds:schemaRefs>
     <ds:schemaRef ds:uri="http://schemas.openxmlformats.org/officeDocument/2006/bibliography"/>
   </ds:schemaRefs>

</xml_diff>